<commit_message>
partie description de l'architecture finie
</commit_message>
<xml_diff>
--- a/Compte-rendu global projet.docx
+++ b/Compte-rendu global projet.docx
@@ -658,6 +658,7 @@
     </w:p>
     <w:p/>
     <w:p/>
+    <w:p/>
     <w:p>
       <w:pPr>
         <w:rPr>
@@ -672,6 +673,61 @@
       </w:r>
     </w:p>
     <w:p/>
+    <w:p>
+      <w:r>
+        <w:t xml:space="preserve">Pour le robot IRL, nous avons au départ crée une classe RobotIRL.py qui contient les méthodes fournies par le robot. Afin de pouvoir communiquer avec le robot à travers les simulations nous avons décidé d’implémenter une classe Wrapper qui se chargera de donner les instructions au robot. Ainsi, elle pourra modifier la vitesse du robot, connaitre la distance parcourue par ce dernier, le déplacer ou encore obtenir la distance avec le prochain obstacle ou obtenir les images lues par sa caméra. </w:t>
+      </w:r>
+    </w:p>
+    <w:p>
+      <w:r>
+        <w:t>Afin d’alléger le code et d’éviter de devoir écrire les mêmes lignes encore et encore, nous avons décidé d’implémenter certaines stratégies pour le robot IRL. Elles prennent donc toutes le Wrapper en paramètres.</w:t>
+      </w:r>
+    </w:p>
+    <w:p>
+      <w:r>
+        <w:t xml:space="preserve">Les stratégies « StrategieAvancerDroitIRL » , « StrategieTournerIRL » et « StrategieAvancerDroitMaxIRL2 » ont un comportement équivalent aux stratégies définies dans la simulation. </w:t>
+      </w:r>
+    </w:p>
+    <w:p>
+      <w:r>
+        <w:lastRenderedPageBreak/>
+        <w:t xml:space="preserve">La stratégie « StrategieIA » a pour comportement d’avancer droit tant qu’elle ne rencontre pas d’obstacles </w:t>
+      </w:r>
+      <w:r>
+        <w:t>puis tourner jusqu’à ce que soit il n’y est plus d’obstacles devant le robot à moins de 50cm ou si elle opéré une rotation de plus de 360° alors la simulation s’arrête. Il faut arrêter la simulation à la main si le robot n’est pas bloqué.</w:t>
+      </w:r>
+    </w:p>
+    <w:p/>
+    <w:p/>
+    <w:p>
+      <w:pPr>
+        <w:rPr>
+          <w:b/>
+          <w:sz w:val="28"/>
+          <w:szCs w:val="28"/>
+          <w:u w:val="single"/>
+        </w:rPr>
+      </w:pPr>
+      <w:r>
+        <w:rPr>
+          <w:b/>
+          <w:sz w:val="28"/>
+          <w:szCs w:val="28"/>
+          <w:u w:val="single"/>
+        </w:rPr>
+        <w:t xml:space="preserve">III Capacités de la simulation </w:t>
+      </w:r>
+    </w:p>
+    <w:p>
+      <w:pPr>
+        <w:rPr>
+          <w:b/>
+          <w:sz w:val="28"/>
+          <w:szCs w:val="28"/>
+          <w:u w:val="single"/>
+        </w:rPr>
+      </w:pPr>
+    </w:p>
     <w:p/>
     <w:sectPr>
       <w:footerReference w:type="default" r:id="rId8"/>
@@ -723,7 +779,7 @@
             <w:rPr>
               <w:noProof/>
             </w:rPr>
-            <w:t>5</w:t>
+            <w:t>6</w:t>
           </w:r>
         </w:fldSimple>
       </w:p>

</xml_diff>

<commit_message>
Update Compte-rendu global projet.docx
</commit_message>
<xml_diff>
--- a/Compte-rendu global projet.docx
+++ b/Compte-rendu global projet.docx
@@ -117,7 +117,7 @@
                     </pic:cNvPicPr>
                   </pic:nvPicPr>
                   <pic:blipFill>
-                    <a:blip r:embed="rId6" cstate="print"/>
+                    <a:blip r:embed="rId7" cstate="print"/>
                     <a:srcRect/>
                     <a:stretch>
                       <a:fillRect/>
@@ -549,7 +549,7 @@
                     </pic:cNvPicPr>
                   </pic:nvPicPr>
                   <pic:blipFill>
-                    <a:blip r:embed="rId7"/>
+                    <a:blip r:embed="rId8"/>
                     <a:srcRect t="9337" r="-115" b="23302"/>
                     <a:stretch>
                       <a:fillRect/>
@@ -729,8 +729,96 @@
       </w:pPr>
     </w:p>
     <w:p/>
+    <w:p/>
+    <w:p/>
+    <w:p>
+      <w:pPr>
+        <w:rPr>
+          <w:b/>
+          <w:sz w:val="28"/>
+          <w:szCs w:val="28"/>
+          <w:u w:val="single"/>
+        </w:rPr>
+      </w:pPr>
+      <w:r>
+        <w:rPr>
+          <w:b/>
+          <w:sz w:val="28"/>
+          <w:szCs w:val="28"/>
+          <w:u w:val="single"/>
+        </w:rPr>
+        <w:t>IV Capacités de l’IA</w:t>
+      </w:r>
+    </w:p>
+    <w:p/>
+    <w:p>
+      <w:r>
+        <w:t>Pour l’intelligence artificielle du robot, nous voulions qu’elle réalise des actions simples. C’est dans cette optique que nous avons développé une stratégie qui déplace le robot de manière rectiligne jusqu’à ce qu’il rencontre un obstacle à une distance inférieure à 25 cm. Dans ce cas, il opère une rotation jusqu’à ce que soit il trouve une direction dans laquelle il n’y a pas d’obstacles proche de lui ou alors qu’il ait opéré une rotation complète, de 360°, sans qu’il puisse trouver de directions où aller. Dans le dernier cas, cela signifie que le robot est bloqué, il est entouré d’obstacles qu’il ne peut pas éviter. La stratégie s’arrête alors puisque le robot ne peut se déplacer.</w:t>
+      </w:r>
+    </w:p>
+    <w:p/>
+    <w:p/>
+    <w:p/>
+    <w:p>
+      <w:pPr>
+        <w:rPr>
+          <w:b/>
+          <w:sz w:val="28"/>
+          <w:szCs w:val="28"/>
+          <w:u w:val="single"/>
+        </w:rPr>
+      </w:pPr>
+      <w:r>
+        <w:rPr>
+          <w:b/>
+          <w:sz w:val="28"/>
+          <w:szCs w:val="28"/>
+          <w:u w:val="single"/>
+        </w:rPr>
+        <w:t xml:space="preserve">V Les initiatives entreprises </w:t>
+      </w:r>
+    </w:p>
+    <w:p/>
+    <w:p>
+      <w:r>
+        <w:t xml:space="preserve">Tout d’abord, afin de faciliter le travail en équipe ainsi que les communications, nous avons crée un serveur discord. Celui-ci regroupe plusieurs salles, la première s’intitule « général » et contient nos discussions sur le développement du projet, nos difficultés rencontrées, ce que nous souhaitons faire. </w:t>
+      </w:r>
+    </w:p>
+    <w:p>
+      <w:r>
+        <w:t xml:space="preserve">La seconde se nomme « code » et contient des fonctions pour lesquelles nous avons des problèmes, alors un ou plusieurs membres du groupe aident la personne en difficulté que ce soit en l’aiguillant, en lui proposant des alternatives, en lui envoyant des liens vers des sites pouvant le débloquer ou bien en lui disant ce qui ne va pas. </w:t>
+      </w:r>
+    </w:p>
+    <w:p>
+      <w:r>
+        <w:t>Nous avons défini la troisième salle « recherches » et regroupe des liens vers des articles et des forums pouvant nous êtres utiles pour le projet.</w:t>
+      </w:r>
+    </w:p>
+    <w:p>
+      <w:r>
+        <w:t>Enfin, le dernier salon se nomme « git » dans lequel nous avons intégré un bot qui nous envoie un message à chaque fois qu’un membre du groupe push son code sur github. C’est très pratique pour savoir directement si quelqu’un a modifié une partie du projet et la quelle. En effet, le bot affiche aussi la description du push faite par l’utilisateur.</w:t>
+      </w:r>
+    </w:p>
+    <w:p/>
+    <w:p>
+      <w:r>
+        <w:t xml:space="preserve">D’autre part, afin de représenter la simulation en 3D, nous avons choisi d’utiliser Unity comme moteur graphique. En effet, c’est une plateforme </w:t>
+      </w:r>
+      <w:r>
+        <w:t>phare de la simulation 3D, très utilisée par les développeurs de jeux vidéo entre autres. En effet, les exemples les plus connus sont Temple Run, The Forest ou bien Rust. De plus, elle est simple d’utilisation et contient une version bêta supportée par python.</w:t>
+      </w:r>
+    </w:p>
+    <w:p/>
+    <w:p>
+      <w:r>
+        <w:t xml:space="preserve">Enfin, pour permettre au robot physique de suivre une balise nous avons choisi d’utiliser la bibliothèque numpy qui permet de transformer une image en matrice afin de l’exploiter. </w:t>
+      </w:r>
+      <w:r>
+        <w:t xml:space="preserve"> Nous récupérons ainsi l’image que doit traiter numpy à l’aide de la bibliothèque Image. </w:t>
+      </w:r>
+    </w:p>
     <w:sectPr>
-      <w:footerReference w:type="default" r:id="rId8"/>
+      <w:footerReference w:type="default" r:id="rId9"/>
       <w:pgSz w:w="11906" w:h="16838"/>
       <w:pgMar w:top="1417" w:right="1417" w:bottom="1417" w:left="1417" w:header="708" w:footer="708" w:gutter="0"/>
       <w:cols w:space="708"/>
@@ -779,7 +867,7 @@
             <w:rPr>
               <w:noProof/>
             </w:rPr>
-            <w:t>6</w:t>
+            <w:t>1</w:t>
           </w:r>
         </w:fldSimple>
       </w:p>
@@ -1352,4 +1440,16 @@
   <a:objectDefaults/>
   <a:extraClrSchemeLst/>
 </a:theme>
+</file>
+
+<file path=customXml/item1.xml><?xml version="1.0" encoding="utf-8"?>
+<b:Sources xmlns:b="http://schemas.openxmlformats.org/officeDocument/2006/bibliography" xmlns="http://schemas.openxmlformats.org/officeDocument/2006/bibliography" SelectedStyle="\APA.XSL" StyleName="APA"/>
+</file>
+
+<file path=customXml/itemProps1.xml><?xml version="1.0" encoding="utf-8"?>
+<ds:datastoreItem xmlns:ds="http://schemas.openxmlformats.org/officeDocument/2006/customXml" ds:itemID="{12AF78E6-F701-4493-9CA5-6E9B15767D18}">
+  <ds:schemaRefs>
+    <ds:schemaRef ds:uri="http://schemas.openxmlformats.org/officeDocument/2006/bibliography"/>
+  </ds:schemaRefs>
+</ds:datastoreItem>
 </file>
</xml_diff>

<commit_message>
test nouvelle strat IA + update CR
</commit_message>
<xml_diff>
--- a/Compte-rendu global projet.docx
+++ b/Compte-rendu global projet.docx
@@ -655,6 +655,9 @@
       <w:r>
         <w:t>La stratégie « StrategieCarre » a été renommé en « StrategiePolygone » pour être plus flexible. Elle prend en paramètres les stratégies avancer et tourner ainsi que le nombre de côtés du polygone souhaité (pour un carré n=4) et dessine la figure progressivement à chaque appel de step().</w:t>
       </w:r>
+      <w:r>
+        <w:t xml:space="preserve"> De plus, en fonction de ses arguments elle peut soit être utilisée pour le robot physique ou pour le robot simulé. En effet, si nous lui donnons en argument les stratégies AvancerDroitIRL et TournerIRL il va alors tracer un polygone pour le robot physique tandis que si nous lui fournissons AvancerDroit et Tourner elle tracera un polygone pour le robot simulé.</w:t>
+      </w:r>
     </w:p>
     <w:p/>
     <w:p/>
@@ -680,6 +683,7 @@
     </w:p>
     <w:p>
       <w:r>
+        <w:lastRenderedPageBreak/>
         <w:t>Afin d’alléger le code et d’éviter de devoir écrire les mêmes lignes encore et encore, nous avons décidé d’implémenter certaines stratégies pour le robot IRL. Elles prennent donc toutes le Wrapper en paramètres.</w:t>
       </w:r>
     </w:p>
@@ -690,7 +694,6 @@
     </w:p>
     <w:p>
       <w:r>
-        <w:lastRenderedPageBreak/>
         <w:t xml:space="preserve">La stratégie « StrategieIA » a pour comportement d’avancer droit tant qu’elle ne rencontre pas d’obstacles </w:t>
       </w:r>
       <w:r>
@@ -867,7 +870,7 @@
             <w:rPr>
               <w:noProof/>
             </w:rPr>
-            <w:t>1</w:t>
+            <w:t>5</w:t>
           </w:r>
         </w:fldSimple>
       </w:p>
@@ -1447,7 +1450,7 @@
 </file>
 
 <file path=customXml/itemProps1.xml><?xml version="1.0" encoding="utf-8"?>
-<ds:datastoreItem xmlns:ds="http://schemas.openxmlformats.org/officeDocument/2006/customXml" ds:itemID="{12AF78E6-F701-4493-9CA5-6E9B15767D18}">
+<ds:datastoreItem xmlns:ds="http://schemas.openxmlformats.org/officeDocument/2006/customXml" ds:itemID="{B11FEB7A-3783-4379-AEEB-9B546BF98AE0}">
   <ds:schemaRefs>
     <ds:schemaRef ds:uri="http://schemas.openxmlformats.org/officeDocument/2006/bibliography"/>
   </ds:schemaRefs>

</xml_diff>